<commit_message>
lesson 310 - Monday
</commit_message>
<xml_diff>
--- a/english_via_skype/solutions/doc/lesson_308_economic problems_edit.docx
+++ b/english_via_skype/solutions/doc/lesson_308_economic problems_edit.docx
@@ -33,155 +33,18 @@
     <w:p>
       <w:pPr>
         <w:rPr>
-          <w:b/>
-          <w:sz w:val="32"/>
-          <w:szCs w:val="32"/>
-          <w:lang w:val="en-US"/>
-        </w:rPr>
-      </w:pPr>
-      <w:r>
-        <w:rPr>
-          <w:sz w:val="32"/>
-          <w:szCs w:val="32"/>
-          <w:lang w:val="en-US"/>
-        </w:rPr>
-        <w:t>mitigate</w:t>
-      </w:r>
-      <w:r>
-        <w:rPr>
-          <w:sz w:val="32"/>
-          <w:szCs w:val="32"/>
-          <w:lang w:val="en-US"/>
-        </w:rPr>
-        <w:t xml:space="preserve"> , relief</w:t>
-      </w:r>
-      <w:r>
-        <w:rPr>
-          <w:b/>
-          <w:sz w:val="32"/>
-          <w:szCs w:val="32"/>
-          <w:lang w:val="en-US"/>
-        </w:rPr>
-        <w:t xml:space="preserve">, </w:t>
-      </w:r>
-      <w:r>
-        <w:rPr>
-          <w:sz w:val="32"/>
-          <w:szCs w:val="32"/>
-          <w:lang w:val="en-US"/>
-        </w:rPr>
-        <w:t>closure</w:t>
-      </w:r>
-      <w:r>
-        <w:rPr>
-          <w:b/>
-          <w:sz w:val="32"/>
-          <w:szCs w:val="32"/>
-          <w:lang w:val="en-US"/>
-        </w:rPr>
-        <w:t xml:space="preserve">, </w:t>
-      </w:r>
-      <w:r>
-        <w:rPr>
-          <w:sz w:val="32"/>
-          <w:szCs w:val="32"/>
-          <w:lang w:val="en-US"/>
-        </w:rPr>
-        <w:t>severe</w:t>
-      </w:r>
-      <w:r>
-        <w:rPr>
-          <w:b/>
-          <w:sz w:val="32"/>
-          <w:szCs w:val="32"/>
-          <w:lang w:val="en-US"/>
-        </w:rPr>
-        <w:t xml:space="preserve">, unprecedented, </w:t>
-      </w:r>
-      <w:r>
-        <w:rPr>
-          <w:sz w:val="32"/>
-          <w:szCs w:val="32"/>
-          <w:lang w:val="en-US"/>
-        </w:rPr>
-        <w:t>suspended</w:t>
-      </w:r>
-      <w:r>
-        <w:rPr>
-          <w:b/>
-          <w:sz w:val="32"/>
-          <w:szCs w:val="32"/>
-          <w:lang w:val="en-US"/>
-        </w:rPr>
-        <w:t xml:space="preserve">,  </w:t>
-      </w:r>
-      <w:r>
-        <w:rPr>
-          <w:sz w:val="32"/>
-          <w:szCs w:val="32"/>
-          <w:lang w:val="en-US"/>
-        </w:rPr>
-        <w:t>overcrowding</w:t>
-      </w:r>
-      <w:r>
-        <w:rPr>
-          <w:b/>
-          <w:sz w:val="32"/>
-          <w:szCs w:val="32"/>
-          <w:lang w:val="en-US"/>
-        </w:rPr>
-        <w:t xml:space="preserve">, </w:t>
-      </w:r>
-      <w:r>
-        <w:rPr>
-          <w:sz w:val="32"/>
-          <w:szCs w:val="32"/>
-          <w:lang w:val="en-US"/>
-        </w:rPr>
-        <w:t>far-reaching</w:t>
-      </w:r>
-      <w:r>
-        <w:rPr>
-          <w:b/>
-          <w:sz w:val="32"/>
-          <w:szCs w:val="32"/>
-          <w:lang w:val="en-US"/>
-        </w:rPr>
-        <w:t xml:space="preserve">, indefinite, </w:t>
-      </w:r>
-      <w:r>
-        <w:rPr>
-          <w:sz w:val="32"/>
-          <w:szCs w:val="32"/>
-          <w:lang w:val="en-US"/>
-        </w:rPr>
-        <w:t>shortages</w:t>
-      </w:r>
-      <w:r>
-        <w:rPr>
-          <w:b/>
-          <w:sz w:val="32"/>
-          <w:szCs w:val="32"/>
-          <w:lang w:val="en-US"/>
-        </w:rPr>
-        <w:t xml:space="preserve">, </w:t>
-      </w:r>
-      <w:r>
-        <w:rPr>
-          <w:sz w:val="32"/>
-          <w:szCs w:val="32"/>
-          <w:lang w:val="en-US"/>
-        </w:rPr>
-        <w:t>counterproductive</w:t>
-      </w:r>
-      <w:r>
-        <w:rPr>
-          <w:b/>
-          <w:sz w:val="32"/>
-          <w:szCs w:val="32"/>
-          <w:lang w:val="en-US"/>
-        </w:rPr>
-        <w:t xml:space="preserve">, </w:t>
+          <w:sz w:val="32"/>
+          <w:szCs w:val="32"/>
+          <w:lang w:val="en-US"/>
+        </w:rPr>
+      </w:pPr>
+      <w:r>
+        <w:rPr>
+          <w:sz w:val="32"/>
+          <w:szCs w:val="32"/>
+          <w:lang w:val="en-US"/>
+        </w:rPr>
+        <w:t xml:space="preserve">mitigate , relief, closure, severe, unprecedented, suspended,  overcrowding, far-reaching, indefinite, shortages, counterproductive, </w:t>
       </w:r>
     </w:p>
     <w:p>
@@ -541,375 +404,419 @@
           <w:shd w:val="clear" w:color="auto" w:fill="FEF9F5"/>
           <w:lang w:val="en-US"/>
         </w:rPr>
-        <w:t xml:space="preserve">Many public and private </w:t>
+        <w:t xml:space="preserve">Many public and private debt obligations (such as housing rents and interest payments) have been </w:t>
+      </w:r>
+      <w:r>
+        <w:rPr>
+          <w:rFonts w:ascii="Georgia" w:hAnsi="Georgia"/>
+          <w:color w:val="121212"/>
+          <w:sz w:val="32"/>
+          <w:szCs w:val="32"/>
+          <w:shd w:val="clear" w:color="auto" w:fill="FEF9F5"/>
+          <w:lang w:val="en-US"/>
+        </w:rPr>
+        <w:t>…</w:t>
+      </w:r>
+      <w:r>
+        <w:rPr>
+          <w:rFonts w:ascii="Georgia" w:hAnsi="Georgia"/>
+          <w:color w:val="121212"/>
+          <w:sz w:val="32"/>
+          <w:szCs w:val="32"/>
+          <w:shd w:val="clear" w:color="auto" w:fill="FEF9F5"/>
+          <w:lang w:val="en-US"/>
+        </w:rPr>
+        <w:t>suspended</w:t>
+      </w:r>
+      <w:r>
+        <w:rPr>
+          <w:rFonts w:ascii="Georgia" w:hAnsi="Georgia"/>
+          <w:color w:val="121212"/>
+          <w:sz w:val="32"/>
+          <w:szCs w:val="32"/>
+          <w:shd w:val="clear" w:color="auto" w:fill="FEF9F5"/>
+          <w:lang w:val="en-US"/>
+        </w:rPr>
+        <w:t>…………………….</w:t>
+      </w:r>
+    </w:p>
+    <w:p>
+      <w:pPr>
+        <w:rPr>
+          <w:rFonts w:ascii="Georgia" w:hAnsi="Georgia"/>
+          <w:color w:val="121212"/>
+          <w:sz w:val="32"/>
+          <w:szCs w:val="32"/>
+          <w:shd w:val="clear" w:color="auto" w:fill="FEF9F5"/>
+          <w:lang w:val="en-US"/>
+        </w:rPr>
+      </w:pPr>
+      <w:r>
+        <w:rPr>
+          <w:rFonts w:ascii="Georgia" w:hAnsi="Georgia"/>
+          <w:color w:val="121212"/>
+          <w:sz w:val="32"/>
+          <w:szCs w:val="32"/>
+          <w:shd w:val="clear" w:color="auto" w:fill="FEF9F5"/>
+          <w:lang w:val="en-US"/>
+        </w:rPr>
+        <w:t xml:space="preserve">The predictable </w:t>
+      </w:r>
+      <w:r>
+        <w:rPr>
+          <w:rFonts w:ascii="Georgia" w:hAnsi="Georgia"/>
+          <w:color w:val="121212"/>
+          <w:sz w:val="32"/>
+          <w:szCs w:val="32"/>
+          <w:shd w:val="clear" w:color="auto" w:fill="FEF9F5"/>
+          <w:lang w:val="en-US"/>
+        </w:rPr>
+        <w:t>…</w:t>
+      </w:r>
+      <w:r>
+        <w:rPr>
+          <w:rFonts w:ascii="Georgia" w:hAnsi="Georgia"/>
+          <w:color w:val="121212"/>
+          <w:sz w:val="32"/>
+          <w:szCs w:val="32"/>
+          <w:shd w:val="clear" w:color="auto" w:fill="FEF9F5"/>
+          <w:lang w:val="en-US"/>
+        </w:rPr>
+        <w:t>overcrowding</w:t>
+      </w:r>
+      <w:r>
+        <w:rPr>
+          <w:rFonts w:ascii="Georgia" w:hAnsi="Georgia"/>
+          <w:color w:val="121212"/>
+          <w:sz w:val="32"/>
+          <w:szCs w:val="32"/>
+          <w:shd w:val="clear" w:color="auto" w:fill="FEF9F5"/>
+          <w:lang w:val="en-US"/>
+        </w:rPr>
+        <w:t>………………………</w:t>
+      </w:r>
+      <w:r>
+        <w:rPr>
+          <w:rFonts w:ascii="Georgia" w:hAnsi="Georgia"/>
+          <w:color w:val="121212"/>
+          <w:sz w:val="32"/>
+          <w:szCs w:val="32"/>
+          <w:shd w:val="clear" w:color="auto" w:fill="FEF9F5"/>
+          <w:lang w:val="en-US"/>
+        </w:rPr>
+        <w:t>of hospitals in many heavily affected areas has already exposed the folly of such complacency.</w:t>
+      </w:r>
+    </w:p>
+    <w:p>
+      <w:pPr>
+        <w:rPr>
+          <w:rFonts w:ascii="Georgia" w:hAnsi="Georgia"/>
+          <w:color w:val="121212"/>
+          <w:sz w:val="32"/>
+          <w:szCs w:val="32"/>
+          <w:shd w:val="clear" w:color="auto" w:fill="FEF9F5"/>
+          <w:lang w:val="en-US"/>
+        </w:rPr>
+      </w:pPr>
+      <w:r>
+        <w:rPr>
+          <w:rFonts w:ascii="Georgia" w:hAnsi="Georgia"/>
+          <w:color w:val="121212"/>
+          <w:sz w:val="32"/>
+          <w:szCs w:val="32"/>
+          <w:shd w:val="clear" w:color="auto" w:fill="FEF9F5"/>
+          <w:lang w:val="en-US"/>
+        </w:rPr>
+        <w:t xml:space="preserve">a </w:t>
+      </w:r>
+      <w:r>
+        <w:rPr>
+          <w:rFonts w:ascii="Georgia" w:hAnsi="Georgia"/>
+          <w:color w:val="121212"/>
+          <w:sz w:val="32"/>
+          <w:szCs w:val="32"/>
+          <w:shd w:val="clear" w:color="auto" w:fill="FEF9F5"/>
+          <w:lang w:val="en-US"/>
+        </w:rPr>
+        <w:t>…</w:t>
+      </w:r>
+      <w:r>
+        <w:rPr>
+          <w:rFonts w:ascii="Georgia" w:hAnsi="Georgia"/>
+          <w:color w:val="121212"/>
+          <w:sz w:val="32"/>
+          <w:szCs w:val="32"/>
+          <w:shd w:val="clear" w:color="auto" w:fill="FEF9F5"/>
+          <w:lang w:val="en-US"/>
+        </w:rPr>
+        <w:t>severe</w:t>
+      </w:r>
+      <w:r>
+        <w:rPr>
+          <w:rFonts w:ascii="Georgia" w:hAnsi="Georgia"/>
+          <w:color w:val="121212"/>
+          <w:sz w:val="32"/>
+          <w:szCs w:val="32"/>
+          <w:shd w:val="clear" w:color="auto" w:fill="FEF9F5"/>
+          <w:lang w:val="en-US"/>
+        </w:rPr>
+        <w:t>……………………</w:t>
+      </w:r>
+      <w:r>
+        <w:rPr>
+          <w:rFonts w:ascii="Georgia" w:hAnsi="Georgia"/>
+          <w:color w:val="121212"/>
+          <w:sz w:val="32"/>
+          <w:szCs w:val="32"/>
+          <w:shd w:val="clear" w:color="auto" w:fill="FEF9F5"/>
+          <w:lang w:val="en-US"/>
+        </w:rPr>
+        <w:t>recession can no longer be avoided</w:t>
+      </w:r>
+    </w:p>
+    <w:p>
+      <w:pPr>
+        <w:rPr>
+          <w:rFonts w:ascii="Georgia" w:hAnsi="Georgia"/>
+          <w:color w:val="121212"/>
+          <w:sz w:val="32"/>
+          <w:szCs w:val="32"/>
+          <w:shd w:val="clear" w:color="auto" w:fill="FEF9F5"/>
+          <w:lang w:val="en-US"/>
+        </w:rPr>
+      </w:pPr>
+      <w:r>
+        <w:rPr>
+          <w:rFonts w:ascii="Georgia" w:hAnsi="Georgia"/>
+          <w:color w:val="121212"/>
+          <w:sz w:val="32"/>
+          <w:szCs w:val="32"/>
+          <w:shd w:val="clear" w:color="auto" w:fill="FEF9F5"/>
+          <w:lang w:val="en-US"/>
+        </w:rPr>
+        <w:t>…</w:t>
+      </w:r>
+      <w:r>
+        <w:rPr>
+          <w:rFonts w:ascii="Georgia" w:hAnsi="Georgia"/>
+          <w:color w:val="121212"/>
+          <w:sz w:val="32"/>
+          <w:szCs w:val="32"/>
+          <w:shd w:val="clear" w:color="auto" w:fill="FEF9F5"/>
+          <w:lang w:val="en-US"/>
+        </w:rPr>
+        <w:t>indefinite</w:t>
+      </w:r>
+      <w:r>
+        <w:rPr>
+          <w:rFonts w:ascii="Georgia" w:hAnsi="Georgia"/>
+          <w:color w:val="121212"/>
+          <w:sz w:val="32"/>
+          <w:szCs w:val="32"/>
+          <w:shd w:val="clear" w:color="auto" w:fill="FEF9F5"/>
+          <w:lang w:val="en-US"/>
+        </w:rPr>
+        <w:t>……………………..</w:t>
+      </w:r>
+      <w:r>
+        <w:rPr>
+          <w:rFonts w:ascii="Georgia" w:hAnsi="Georgia"/>
+          <w:color w:val="121212"/>
+          <w:sz w:val="32"/>
+          <w:szCs w:val="32"/>
+          <w:shd w:val="clear" w:color="auto" w:fill="FEF9F5"/>
+          <w:lang w:val="en-US"/>
+        </w:rPr>
+        <w:t>supply shock</w:t>
+      </w:r>
+    </w:p>
+    <w:p>
+      <w:pPr>
+        <w:rPr>
+          <w:rFonts w:ascii="Georgia" w:hAnsi="Georgia"/>
+          <w:color w:val="121212"/>
+          <w:sz w:val="32"/>
+          <w:szCs w:val="32"/>
+          <w:shd w:val="clear" w:color="auto" w:fill="FEF9F5"/>
+          <w:lang w:val="en-US"/>
+        </w:rPr>
+      </w:pPr>
+      <w:r>
+        <w:rPr>
+          <w:rFonts w:ascii="Georgia" w:hAnsi="Georgia"/>
+          <w:color w:val="121212"/>
+          <w:sz w:val="32"/>
+          <w:szCs w:val="32"/>
+          <w:shd w:val="clear" w:color="auto" w:fill="FEF9F5"/>
+          <w:lang w:val="en-US"/>
+        </w:rPr>
+        <w:t>Buying in small amount might be…</w:t>
+      </w:r>
+      <w:r>
+        <w:rPr>
+          <w:rFonts w:ascii="Georgia" w:hAnsi="Georgia"/>
+          <w:color w:val="121212"/>
+          <w:sz w:val="32"/>
+          <w:szCs w:val="32"/>
+          <w:shd w:val="clear" w:color="auto" w:fill="FEF9F5"/>
+          <w:lang w:val="en-US"/>
+        </w:rPr>
+        <w:t>counterproductive</w:t>
+      </w:r>
+      <w:r>
+        <w:rPr>
+          <w:rFonts w:ascii="Georgia" w:hAnsi="Georgia"/>
+          <w:color w:val="121212"/>
+          <w:sz w:val="32"/>
+          <w:szCs w:val="32"/>
+          <w:shd w:val="clear" w:color="auto" w:fill="FEF9F5"/>
+          <w:lang w:val="en-US"/>
+        </w:rPr>
+        <w:t>…</w:t>
+      </w:r>
+      <w:r>
+        <w:rPr>
+          <w:rFonts w:ascii="Georgia" w:hAnsi="Georgia"/>
+          <w:color w:val="121212"/>
+          <w:sz w:val="32"/>
+          <w:szCs w:val="32"/>
+          <w:shd w:val="clear" w:color="auto" w:fill="FEF9F5"/>
+          <w:lang w:val="en-US"/>
+        </w:rPr>
+        <w:t>………..</w:t>
+      </w:r>
+      <w:r>
+        <w:rPr>
+          <w:rFonts w:ascii="Georgia" w:hAnsi="Georgia"/>
+          <w:color w:val="121212"/>
+          <w:sz w:val="32"/>
+          <w:szCs w:val="32"/>
+          <w:shd w:val="clear" w:color="auto" w:fill="FEF9F5"/>
+          <w:lang w:val="en-US"/>
+        </w:rPr>
+        <w:t>, because they would encourage interpersonal contact,</w:t>
+      </w:r>
+    </w:p>
+    <w:p>
+      <w:pPr>
+        <w:rPr>
+          <w:rFonts w:ascii="Georgia" w:hAnsi="Georgia"/>
+          <w:color w:val="191A1A"/>
+          <w:sz w:val="32"/>
+          <w:szCs w:val="32"/>
+          <w:shd w:val="clear" w:color="auto" w:fill="FFFFFF"/>
+          <w:lang w:val="en-US"/>
+        </w:rPr>
+      </w:pPr>
+      <w:r>
+        <w:rPr>
+          <w:rFonts w:ascii="Georgia" w:hAnsi="Georgia"/>
+          <w:color w:val="191A1A"/>
+          <w:sz w:val="32"/>
+          <w:szCs w:val="32"/>
+          <w:shd w:val="clear" w:color="auto" w:fill="FFFFFF"/>
+          <w:lang w:val="en-US"/>
+        </w:rPr>
+        <w:t>…</w:t>
+      </w:r>
+      <w:r>
+        <w:rPr>
+          <w:rFonts w:ascii="Georgia" w:hAnsi="Georgia"/>
+          <w:color w:val="191A1A"/>
+          <w:sz w:val="32"/>
+          <w:szCs w:val="32"/>
+          <w:shd w:val="clear" w:color="auto" w:fill="FFFFFF"/>
+          <w:lang w:val="en-US"/>
+        </w:rPr>
+        <w:t>Closure</w:t>
+      </w:r>
+      <w:r>
+        <w:rPr>
+          <w:rFonts w:ascii="Georgia" w:hAnsi="Georgia"/>
+          <w:color w:val="191A1A"/>
+          <w:sz w:val="32"/>
+          <w:szCs w:val="32"/>
+          <w:shd w:val="clear" w:color="auto" w:fill="FFFFFF"/>
+          <w:lang w:val="en-US"/>
+        </w:rPr>
+        <w:t>…………………..</w:t>
+      </w:r>
+      <w:r>
+        <w:rPr>
+          <w:rFonts w:ascii="Georgia" w:hAnsi="Georgia"/>
+          <w:color w:val="191A1A"/>
+          <w:sz w:val="32"/>
+          <w:szCs w:val="32"/>
+          <w:shd w:val="clear" w:color="auto" w:fill="FFFFFF"/>
+          <w:lang w:val="en-US"/>
+        </w:rPr>
+        <w:t>of bars, restaurants and other places where people gather</w:t>
+      </w:r>
+    </w:p>
+    <w:p>
+      <w:pPr>
+        <w:rPr>
+          <w:sz w:val="32"/>
+          <w:szCs w:val="32"/>
+          <w:lang w:val="en-US"/>
+        </w:rPr>
+      </w:pPr>
+      <w:r>
+        <w:rPr>
+          <w:rFonts w:ascii="Georgia" w:hAnsi="Georgia"/>
+          <w:color w:val="333333"/>
+          <w:sz w:val="32"/>
+          <w:szCs w:val="32"/>
+          <w:shd w:val="clear" w:color="auto" w:fill="FFFFFF"/>
+          <w:lang w:val="en-US"/>
+        </w:rPr>
+        <w:t xml:space="preserve">professional sports are on </w:t>
+      </w:r>
+      <w:r>
+        <w:rPr>
+          <w:rFonts w:ascii="Georgia" w:hAnsi="Georgia"/>
+          <w:color w:val="333333"/>
+          <w:sz w:val="32"/>
+          <w:szCs w:val="32"/>
+          <w:shd w:val="clear" w:color="auto" w:fill="FFFFFF"/>
+          <w:lang w:val="en-US"/>
+        </w:rPr>
+        <w:t>…</w:t>
+      </w:r>
+      <w:r>
+        <w:rPr>
+          <w:rFonts w:ascii="Georgia" w:hAnsi="Georgia"/>
+          <w:color w:val="333333"/>
+          <w:sz w:val="32"/>
+          <w:szCs w:val="32"/>
+          <w:shd w:val="clear" w:color="auto" w:fill="FFFFFF"/>
+          <w:lang w:val="en-US"/>
+        </w:rPr>
+        <w:t>unprecedented</w:t>
+      </w:r>
+      <w:r>
+        <w:rPr>
+          <w:rFonts w:ascii="Georgia" w:hAnsi="Georgia"/>
+          <w:color w:val="333333"/>
+          <w:sz w:val="32"/>
+          <w:szCs w:val="32"/>
+          <w:shd w:val="clear" w:color="auto" w:fill="FFFFFF"/>
+          <w:lang w:val="en-US"/>
+        </w:rPr>
+        <w:t>…</w:t>
       </w:r>
       <w:bookmarkStart w:id="0" w:name="_GoBack"/>
       <w:bookmarkEnd w:id="0"/>
       <w:r>
         <w:rPr>
           <w:rFonts w:ascii="Georgia" w:hAnsi="Georgia"/>
-          <w:color w:val="121212"/>
-          <w:sz w:val="32"/>
-          <w:szCs w:val="32"/>
-          <w:shd w:val="clear" w:color="auto" w:fill="FEF9F5"/>
-          <w:lang w:val="en-US"/>
-        </w:rPr>
-        <w:t xml:space="preserve">debt obligations (such as housing rents and interest payments) have been </w:t>
-      </w:r>
-      <w:r>
-        <w:rPr>
-          <w:rFonts w:ascii="Georgia" w:hAnsi="Georgia"/>
-          <w:color w:val="121212"/>
-          <w:sz w:val="32"/>
-          <w:szCs w:val="32"/>
-          <w:shd w:val="clear" w:color="auto" w:fill="FEF9F5"/>
-          <w:lang w:val="en-US"/>
-        </w:rPr>
-        <w:t>……………………….</w:t>
-      </w:r>
-    </w:p>
-    <w:p>
-      <w:pPr>
-        <w:rPr>
-          <w:rFonts w:ascii="Georgia" w:hAnsi="Georgia"/>
-          <w:color w:val="121212"/>
-          <w:sz w:val="32"/>
-          <w:szCs w:val="32"/>
-          <w:shd w:val="clear" w:color="auto" w:fill="FEF9F5"/>
-          <w:lang w:val="en-US"/>
-        </w:rPr>
-      </w:pPr>
-      <w:r>
-        <w:rPr>
-          <w:rFonts w:ascii="Georgia" w:hAnsi="Georgia"/>
-          <w:color w:val="121212"/>
-          <w:sz w:val="32"/>
-          <w:szCs w:val="32"/>
-          <w:shd w:val="clear" w:color="auto" w:fill="FEF9F5"/>
-          <w:lang w:val="en-US"/>
-        </w:rPr>
-        <w:t xml:space="preserve">The predictable </w:t>
-      </w:r>
-      <w:r>
-        <w:rPr>
-          <w:rFonts w:ascii="Georgia" w:hAnsi="Georgia"/>
-          <w:color w:val="121212"/>
-          <w:sz w:val="32"/>
-          <w:szCs w:val="32"/>
-          <w:shd w:val="clear" w:color="auto" w:fill="FEF9F5"/>
-          <w:lang w:val="en-US"/>
-        </w:rPr>
-        <w:t>…</w:t>
-      </w:r>
-      <w:r>
-        <w:rPr>
-          <w:rFonts w:ascii="Georgia" w:hAnsi="Georgia"/>
-          <w:color w:val="121212"/>
-          <w:sz w:val="32"/>
-          <w:szCs w:val="32"/>
-          <w:shd w:val="clear" w:color="auto" w:fill="FEF9F5"/>
-          <w:lang w:val="en-US"/>
-        </w:rPr>
-        <w:t>overcrowding</w:t>
-      </w:r>
-      <w:r>
-        <w:rPr>
-          <w:rFonts w:ascii="Georgia" w:hAnsi="Georgia"/>
-          <w:color w:val="121212"/>
-          <w:sz w:val="32"/>
-          <w:szCs w:val="32"/>
-          <w:shd w:val="clear" w:color="auto" w:fill="FEF9F5"/>
-          <w:lang w:val="en-US"/>
-        </w:rPr>
-        <w:t>………………………</w:t>
-      </w:r>
-      <w:r>
-        <w:rPr>
-          <w:rFonts w:ascii="Georgia" w:hAnsi="Georgia"/>
-          <w:color w:val="121212"/>
-          <w:sz w:val="32"/>
-          <w:szCs w:val="32"/>
-          <w:shd w:val="clear" w:color="auto" w:fill="FEF9F5"/>
-          <w:lang w:val="en-US"/>
-        </w:rPr>
-        <w:t>of hospitals in many heavily affected areas has already exposed the folly of such complacency.</w:t>
-      </w:r>
-    </w:p>
-    <w:p>
-      <w:pPr>
-        <w:rPr>
-          <w:rFonts w:ascii="Georgia" w:hAnsi="Georgia"/>
-          <w:color w:val="121212"/>
-          <w:sz w:val="32"/>
-          <w:szCs w:val="32"/>
-          <w:shd w:val="clear" w:color="auto" w:fill="FEF9F5"/>
-          <w:lang w:val="en-US"/>
-        </w:rPr>
-      </w:pPr>
-      <w:r>
-        <w:rPr>
-          <w:rFonts w:ascii="Georgia" w:hAnsi="Georgia"/>
-          <w:color w:val="121212"/>
-          <w:sz w:val="32"/>
-          <w:szCs w:val="32"/>
-          <w:shd w:val="clear" w:color="auto" w:fill="FEF9F5"/>
-          <w:lang w:val="en-US"/>
-        </w:rPr>
-        <w:t xml:space="preserve">a </w:t>
-      </w:r>
-      <w:r>
-        <w:rPr>
-          <w:rFonts w:ascii="Georgia" w:hAnsi="Georgia"/>
-          <w:color w:val="121212"/>
-          <w:sz w:val="32"/>
-          <w:szCs w:val="32"/>
-          <w:shd w:val="clear" w:color="auto" w:fill="FEF9F5"/>
-          <w:lang w:val="en-US"/>
-        </w:rPr>
-        <w:t>…</w:t>
-      </w:r>
-      <w:r>
-        <w:rPr>
-          <w:rFonts w:ascii="Georgia" w:hAnsi="Georgia"/>
-          <w:color w:val="121212"/>
-          <w:sz w:val="32"/>
-          <w:szCs w:val="32"/>
-          <w:shd w:val="clear" w:color="auto" w:fill="FEF9F5"/>
-          <w:lang w:val="en-US"/>
-        </w:rPr>
-        <w:t>severe</w:t>
-      </w:r>
-      <w:r>
-        <w:rPr>
-          <w:rFonts w:ascii="Georgia" w:hAnsi="Georgia"/>
-          <w:color w:val="121212"/>
-          <w:sz w:val="32"/>
-          <w:szCs w:val="32"/>
-          <w:shd w:val="clear" w:color="auto" w:fill="FEF9F5"/>
-          <w:lang w:val="en-US"/>
-        </w:rPr>
-        <w:t>……………………</w:t>
-      </w:r>
-      <w:r>
-        <w:rPr>
-          <w:rFonts w:ascii="Georgia" w:hAnsi="Georgia"/>
-          <w:color w:val="121212"/>
-          <w:sz w:val="32"/>
-          <w:szCs w:val="32"/>
-          <w:shd w:val="clear" w:color="auto" w:fill="FEF9F5"/>
-          <w:lang w:val="en-US"/>
-        </w:rPr>
-        <w:t>recession can no longer be avoided</w:t>
-      </w:r>
-    </w:p>
-    <w:p>
-      <w:pPr>
-        <w:rPr>
-          <w:rFonts w:ascii="Georgia" w:hAnsi="Georgia"/>
-          <w:color w:val="121212"/>
-          <w:sz w:val="32"/>
-          <w:szCs w:val="32"/>
-          <w:shd w:val="clear" w:color="auto" w:fill="FEF9F5"/>
-          <w:lang w:val="en-US"/>
-        </w:rPr>
-      </w:pPr>
-      <w:r>
-        <w:rPr>
-          <w:rFonts w:ascii="Georgia" w:hAnsi="Georgia"/>
-          <w:color w:val="121212"/>
-          <w:sz w:val="32"/>
-          <w:szCs w:val="32"/>
-          <w:shd w:val="clear" w:color="auto" w:fill="FEF9F5"/>
-          <w:lang w:val="en-US"/>
-        </w:rPr>
-        <w:t>………………………..</w:t>
-      </w:r>
-      <w:r>
-        <w:rPr>
-          <w:rFonts w:ascii="Georgia" w:hAnsi="Georgia"/>
-          <w:color w:val="121212"/>
-          <w:sz w:val="32"/>
-          <w:szCs w:val="32"/>
-          <w:shd w:val="clear" w:color="auto" w:fill="FEF9F5"/>
-          <w:lang w:val="en-US"/>
-        </w:rPr>
-        <w:t>supply shock</w:t>
-      </w:r>
-    </w:p>
-    <w:p>
-      <w:pPr>
-        <w:rPr>
-          <w:rFonts w:ascii="Georgia" w:hAnsi="Georgia"/>
-          <w:color w:val="121212"/>
-          <w:sz w:val="32"/>
-          <w:szCs w:val="32"/>
-          <w:shd w:val="clear" w:color="auto" w:fill="FEF9F5"/>
-          <w:lang w:val="en-US"/>
-        </w:rPr>
-      </w:pPr>
-      <w:r>
-        <w:rPr>
-          <w:rFonts w:ascii="Georgia" w:hAnsi="Georgia"/>
-          <w:color w:val="121212"/>
-          <w:sz w:val="32"/>
-          <w:szCs w:val="32"/>
-          <w:shd w:val="clear" w:color="auto" w:fill="FEF9F5"/>
-          <w:lang w:val="en-US"/>
-        </w:rPr>
-        <w:t>Buying in small amount might be…</w:t>
-      </w:r>
-      <w:r>
-        <w:rPr>
-          <w:rFonts w:ascii="Georgia" w:hAnsi="Georgia"/>
-          <w:color w:val="121212"/>
-          <w:sz w:val="32"/>
-          <w:szCs w:val="32"/>
-          <w:shd w:val="clear" w:color="auto" w:fill="FEF9F5"/>
-          <w:lang w:val="en-US"/>
-        </w:rPr>
-        <w:t>counterproductive</w:t>
-      </w:r>
-      <w:r>
-        <w:rPr>
-          <w:rFonts w:ascii="Georgia" w:hAnsi="Georgia"/>
-          <w:color w:val="121212"/>
-          <w:sz w:val="32"/>
-          <w:szCs w:val="32"/>
-          <w:shd w:val="clear" w:color="auto" w:fill="FEF9F5"/>
-          <w:lang w:val="en-US"/>
-        </w:rPr>
-        <w:t>…</w:t>
-      </w:r>
-      <w:r>
-        <w:rPr>
-          <w:rFonts w:ascii="Georgia" w:hAnsi="Georgia"/>
-          <w:color w:val="121212"/>
-          <w:sz w:val="32"/>
-          <w:szCs w:val="32"/>
-          <w:shd w:val="clear" w:color="auto" w:fill="FEF9F5"/>
-          <w:lang w:val="en-US"/>
-        </w:rPr>
-        <w:t>………..</w:t>
-      </w:r>
-      <w:r>
-        <w:rPr>
-          <w:rFonts w:ascii="Georgia" w:hAnsi="Georgia"/>
-          <w:color w:val="121212"/>
-          <w:sz w:val="32"/>
-          <w:szCs w:val="32"/>
-          <w:shd w:val="clear" w:color="auto" w:fill="FEF9F5"/>
-          <w:lang w:val="en-US"/>
-        </w:rPr>
-        <w:t>, because they would encourage interpersonal contact,</w:t>
-      </w:r>
-    </w:p>
-    <w:p>
-      <w:pPr>
-        <w:rPr>
-          <w:rFonts w:ascii="Georgia" w:hAnsi="Georgia"/>
-          <w:color w:val="191A1A"/>
-          <w:sz w:val="32"/>
-          <w:szCs w:val="32"/>
-          <w:shd w:val="clear" w:color="auto" w:fill="FFFFFF"/>
-          <w:lang w:val="en-US"/>
-        </w:rPr>
-      </w:pPr>
-      <w:r>
-        <w:rPr>
-          <w:rFonts w:ascii="Georgia" w:hAnsi="Georgia"/>
-          <w:color w:val="191A1A"/>
-          <w:sz w:val="32"/>
-          <w:szCs w:val="32"/>
-          <w:shd w:val="clear" w:color="auto" w:fill="FFFFFF"/>
-          <w:lang w:val="en-US"/>
-        </w:rPr>
-        <w:t>…</w:t>
-      </w:r>
-      <w:r>
-        <w:rPr>
-          <w:rFonts w:ascii="Georgia" w:hAnsi="Georgia"/>
-          <w:color w:val="191A1A"/>
-          <w:sz w:val="32"/>
-          <w:szCs w:val="32"/>
-          <w:shd w:val="clear" w:color="auto" w:fill="FFFFFF"/>
-          <w:lang w:val="en-US"/>
-        </w:rPr>
-        <w:t>Closure</w:t>
-      </w:r>
-      <w:r>
-        <w:rPr>
-          <w:rFonts w:ascii="Georgia" w:hAnsi="Georgia"/>
-          <w:color w:val="191A1A"/>
-          <w:sz w:val="32"/>
-          <w:szCs w:val="32"/>
-          <w:shd w:val="clear" w:color="auto" w:fill="FFFFFF"/>
-          <w:lang w:val="en-US"/>
-        </w:rPr>
-        <w:t>…………………..</w:t>
-      </w:r>
-      <w:r>
-        <w:rPr>
-          <w:rFonts w:ascii="Georgia" w:hAnsi="Georgia"/>
-          <w:color w:val="191A1A"/>
-          <w:sz w:val="32"/>
-          <w:szCs w:val="32"/>
-          <w:shd w:val="clear" w:color="auto" w:fill="FFFFFF"/>
-          <w:lang w:val="en-US"/>
-        </w:rPr>
-        <w:t>of bars, restaurants and other places where people gather</w:t>
-      </w:r>
-    </w:p>
-    <w:p>
-      <w:pPr>
-        <w:rPr>
-          <w:sz w:val="32"/>
-          <w:szCs w:val="32"/>
-          <w:lang w:val="en-US"/>
-        </w:rPr>
-      </w:pPr>
-      <w:r>
-        <w:rPr>
-          <w:rFonts w:ascii="Georgia" w:hAnsi="Georgia"/>
           <w:color w:val="333333"/>
           <w:sz w:val="32"/>
           <w:szCs w:val="32"/>
           <w:shd w:val="clear" w:color="auto" w:fill="FFFFFF"/>
           <w:lang w:val="en-US"/>
         </w:rPr>
-        <w:t xml:space="preserve">professional sports are on </w:t>
-      </w:r>
-      <w:r>
-        <w:rPr>
-          <w:rFonts w:ascii="Georgia" w:hAnsi="Georgia"/>
-          <w:color w:val="333333"/>
-          <w:sz w:val="32"/>
-          <w:szCs w:val="32"/>
-          <w:shd w:val="clear" w:color="auto" w:fill="FFFFFF"/>
-          <w:lang w:val="en-US"/>
-        </w:rPr>
-        <w:t>…</w:t>
-      </w:r>
-      <w:r>
-        <w:rPr>
-          <w:rFonts w:ascii="Georgia" w:hAnsi="Georgia"/>
-          <w:color w:val="333333"/>
-          <w:sz w:val="32"/>
-          <w:szCs w:val="32"/>
-          <w:shd w:val="clear" w:color="auto" w:fill="FFFFFF"/>
-          <w:lang w:val="en-US"/>
-        </w:rPr>
-        <w:t>indefinite</w:t>
-      </w:r>
-      <w:r>
-        <w:rPr>
-          <w:rFonts w:ascii="Georgia" w:hAnsi="Georgia"/>
-          <w:color w:val="333333"/>
-          <w:sz w:val="32"/>
-          <w:szCs w:val="32"/>
-          <w:shd w:val="clear" w:color="auto" w:fill="FFFFFF"/>
-          <w:lang w:val="en-US"/>
-        </w:rPr>
-        <w:t>………………………..</w:t>
+        <w:t>…………..</w:t>
       </w:r>
       <w:r>
         <w:rPr>

</xml_diff>